<commit_message>
he resuelto algunos conflictos y añadido alguna cosa
</commit_message>
<xml_diff>
--- a/Documentacion/PROYECTO FINAL.docx
+++ b/Documentacion/PROYECTO FINAL.docx
@@ -3138,112 +3138,552 @@
     </w:p>
     <w:p>
       <w:pPr>
+        <w:spacing w:line="278" w:lineRule="auto"/>
+        <w:ind w:left="720"/>
+        <w:rPr>
+          <w:b/>
+          <w:bCs/>
+        </w:rPr>
+      </w:pPr>
+    </w:p>
+    <w:p>
+      <w:pPr>
+        <w:spacing w:line="278" w:lineRule="auto"/>
+        <w:ind w:left="720"/>
+        <w:rPr>
+          <w:b/>
+          <w:bCs/>
+        </w:rPr>
+      </w:pPr>
+    </w:p>
+    <w:p>
+      <w:pPr>
+        <w:spacing w:line="278" w:lineRule="auto"/>
+        <w:ind w:left="720"/>
+        <w:rPr>
+          <w:b/>
+          <w:bCs/>
+        </w:rPr>
+      </w:pPr>
+    </w:p>
+    <w:p>
+      <w:pPr>
+        <w:spacing w:line="278" w:lineRule="auto"/>
+        <w:ind w:left="720"/>
+        <w:rPr>
+          <w:b/>
+          <w:bCs/>
+        </w:rPr>
+      </w:pPr>
+    </w:p>
+    <w:p>
+      <w:pPr>
+        <w:spacing w:line="278" w:lineRule="auto"/>
+        <w:ind w:left="720"/>
+        <w:rPr>
+          <w:b/>
+          <w:bCs/>
+        </w:rPr>
+      </w:pPr>
+    </w:p>
+    <w:p>
+      <w:pPr>
+        <w:spacing w:line="278" w:lineRule="auto"/>
+        <w:ind w:left="720"/>
+        <w:rPr>
+          <w:b/>
+          <w:bCs/>
+        </w:rPr>
+      </w:pPr>
+    </w:p>
+    <w:p>
+      <w:pPr>
+        <w:spacing w:line="278" w:lineRule="auto"/>
+        <w:ind w:left="720"/>
+        <w:rPr>
+          <w:b/>
+          <w:bCs/>
+        </w:rPr>
+      </w:pPr>
+    </w:p>
+    <w:p>
+      <w:pPr>
+        <w:spacing w:line="278" w:lineRule="auto"/>
+        <w:ind w:left="720"/>
+        <w:rPr>
+          <w:b/>
+          <w:bCs/>
+        </w:rPr>
+      </w:pPr>
+    </w:p>
+    <w:p>
+      <w:pPr>
+        <w:spacing w:line="278" w:lineRule="auto"/>
+        <w:jc w:val="center"/>
+        <w:rPr>
+          <w:b/>
+          <w:bCs/>
+          <w:sz w:val="44"/>
+          <w:szCs w:val="44"/>
+        </w:rPr>
+      </w:pPr>
+      <w:r>
+        <w:rPr>
+          <w:b/>
+          <w:bCs/>
+          <w:sz w:val="44"/>
+          <w:szCs w:val="44"/>
+        </w:rPr>
+        <w:lastRenderedPageBreak/>
+        <w:t>DISEÑO</w:t>
+      </w:r>
+    </w:p>
+    <w:p>
+      <w:pPr>
+        <w:pStyle w:val="Prrafodelista"/>
         <w:numPr>
           <w:ilvl w:val="0"/>
-          <w:numId w:val="27"/>
-        </w:numPr>
-        <w:spacing w:line="278" w:lineRule="auto"/>
-        <w:rPr>
-          <w:b/>
-          <w:bCs/>
-        </w:rPr>
-      </w:pPr>
-      <w:r>
-        <w:rPr>
-          <w:b/>
-          <w:bCs/>
-        </w:rPr>
-        <w:t>Diseño:</w:t>
-      </w:r>
-    </w:p>
-    <w:p>
-      <w:pPr>
+          <w:numId w:val="31"/>
+        </w:numPr>
+        <w:rPr>
+          <w:b/>
+          <w:bCs/>
+        </w:rPr>
+      </w:pPr>
+      <w:r>
+        <w:rPr>
+          <w:b/>
+          <w:bCs/>
+        </w:rPr>
+        <w:t>Resoluciones</w:t>
+      </w:r>
+    </w:p>
+    <w:p>
+      <w:pPr>
+        <w:pStyle w:val="Prrafodelista"/>
         <w:numPr>
           <w:ilvl w:val="1"/>
-          <w:numId w:val="27"/>
-        </w:numPr>
-        <w:spacing w:line="278" w:lineRule="auto"/>
-      </w:pPr>
-      <w:r>
-        <w:rPr>
-          <w:b/>
-          <w:bCs/>
-        </w:rPr>
-        <w:t>Tres Resoluciones:</w:t>
-      </w:r>
-      <w:r>
-        <w:t xml:space="preserve"> </w:t>
-      </w:r>
-    </w:p>
-    <w:p>
-      <w:pPr>
-        <w:numPr>
-          <w:ilvl w:val="2"/>
-          <w:numId w:val="27"/>
-        </w:numPr>
-        <w:spacing w:line="278" w:lineRule="auto"/>
-      </w:pPr>
-      <w:r>
-        <w:t>estándar (</w:t>
+          <w:numId w:val="31"/>
+        </w:numPr>
+      </w:pPr>
+      <w:proofErr w:type="spellStart"/>
+      <w:r>
+        <w:t>general_bienvenido_screen</w:t>
+      </w:r>
+      <w:proofErr w:type="spellEnd"/>
+      <w:r>
+        <w:t xml:space="preserve">   </w:t>
+      </w:r>
+      <w:r>
+        <w:tab/>
+      </w:r>
+      <w:r>
+        <w:tab/>
+      </w:r>
+      <w:r>
+        <w:tab/>
       </w:r>
       <w:r>
         <w:t>1280*800</w:t>
       </w:r>
-      <w:r>
-        <w:t xml:space="preserve">), </w:t>
-      </w:r>
-    </w:p>
-    <w:p>
-      <w:pPr>
-        <w:numPr>
-          <w:ilvl w:val="2"/>
-          <w:numId w:val="27"/>
-        </w:numPr>
-        <w:spacing w:line="278" w:lineRule="auto"/>
-      </w:pPr>
-      <w:r>
-        <w:t>registro de usuario</w:t>
-      </w:r>
-    </w:p>
-    <w:p>
-      <w:pPr>
-        <w:numPr>
-          <w:ilvl w:val="2"/>
-          <w:numId w:val="27"/>
-        </w:numPr>
-        <w:spacing w:line="278" w:lineRule="auto"/>
-      </w:pPr>
-      <w:r>
-        <w:t>gestión</w:t>
-      </w:r>
-    </w:p>
-    <w:p>
-      <w:pPr>
-        <w:numPr>
-          <w:ilvl w:val="2"/>
-          <w:numId w:val="27"/>
-        </w:numPr>
-        <w:spacing w:line="278" w:lineRule="auto"/>
-      </w:pPr>
-      <w:r>
-        <w:t xml:space="preserve">inicio sesión, </w:t>
-      </w:r>
+    </w:p>
+    <w:p>
+      <w:pPr>
+        <w:pStyle w:val="Prrafodelista"/>
+        <w:numPr>
+          <w:ilvl w:val="1"/>
+          <w:numId w:val="31"/>
+        </w:numPr>
+      </w:pPr>
       <w:proofErr w:type="spellStart"/>
       <w:r>
-        <w:t>reset</w:t>
+        <w:t>general_comprar_entrada_view</w:t>
       </w:r>
       <w:proofErr w:type="spellEnd"/>
       <w:r>
-        <w:t xml:space="preserve"> </w:t>
-      </w:r>
+        <w:tab/>
+      </w:r>
+      <w:r>
+        <w:tab/>
+        <w:t>1280*800</w:t>
+      </w:r>
+    </w:p>
+    <w:p>
+      <w:pPr>
+        <w:pStyle w:val="Prrafodelista"/>
+        <w:numPr>
+          <w:ilvl w:val="1"/>
+          <w:numId w:val="31"/>
+        </w:numPr>
+      </w:pPr>
       <w:proofErr w:type="spellStart"/>
       <w:r>
-        <w:t>pasword</w:t>
+        <w:t>cliente_seleccion_butaca_view</w:t>
       </w:r>
       <w:proofErr w:type="spellEnd"/>
       <w:r>
-        <w:t xml:space="preserve">: </w:t>
-      </w:r>
+        <w:tab/>
+      </w:r>
+      <w:r>
+        <w:tab/>
+        <w:t>1280*800</w:t>
+      </w:r>
+    </w:p>
+    <w:p>
+      <w:pPr>
+        <w:pStyle w:val="Prrafodelista"/>
+        <w:numPr>
+          <w:ilvl w:val="1"/>
+          <w:numId w:val="31"/>
+        </w:numPr>
+      </w:pPr>
+      <w:proofErr w:type="spellStart"/>
+      <w:r>
+        <w:t>cliente_selccion_producto_view</w:t>
+      </w:r>
+      <w:proofErr w:type="spellEnd"/>
+      <w:r>
+        <w:tab/>
+      </w:r>
+      <w:r>
+        <w:tab/>
+        <w:t>1280*800</w:t>
+      </w:r>
+    </w:p>
+    <w:p>
+      <w:pPr>
+        <w:pStyle w:val="Prrafodelista"/>
+        <w:numPr>
+          <w:ilvl w:val="1"/>
+          <w:numId w:val="31"/>
+        </w:numPr>
+      </w:pPr>
+      <w:proofErr w:type="spellStart"/>
+      <w:r>
+        <w:t>cliente_cesta_view</w:t>
+      </w:r>
+      <w:proofErr w:type="spellEnd"/>
+      <w:r>
+        <w:tab/>
+      </w:r>
+      <w:r>
+        <w:tab/>
+      </w:r>
+      <w:r>
+        <w:tab/>
+      </w:r>
+      <w:r>
+        <w:tab/>
+      </w:r>
+      <w:r>
+        <w:t>1280*800</w:t>
+      </w:r>
+    </w:p>
+    <w:p>
+      <w:pPr>
+        <w:pStyle w:val="Prrafodelista"/>
+        <w:numPr>
+          <w:ilvl w:val="1"/>
+          <w:numId w:val="31"/>
+        </w:numPr>
+      </w:pPr>
+      <w:proofErr w:type="spellStart"/>
+      <w:r>
+        <w:t>cliente_procesar_compra_view</w:t>
+      </w:r>
+      <w:proofErr w:type="spellEnd"/>
+      <w:r>
+        <w:tab/>
+      </w:r>
+      <w:r>
+        <w:tab/>
+        <w:t>1280*800</w:t>
+      </w:r>
+    </w:p>
+    <w:p>
+      <w:pPr>
+        <w:pStyle w:val="Prrafodelista"/>
+        <w:numPr>
+          <w:ilvl w:val="1"/>
+          <w:numId w:val="31"/>
+        </w:numPr>
+      </w:pPr>
+      <w:proofErr w:type="spellStart"/>
+      <w:r>
+        <w:t>sesion_inicio_screen</w:t>
+      </w:r>
+      <w:proofErr w:type="spellEnd"/>
+      <w:r>
+        <w:tab/>
+      </w:r>
+      <w:r>
+        <w:tab/>
+      </w:r>
+      <w:r>
+        <w:tab/>
+      </w:r>
+      <w:r>
+        <w:tab/>
+      </w:r>
+      <w:r>
+        <w:t>580*320</w:t>
+      </w:r>
+    </w:p>
+    <w:p>
+      <w:pPr>
+        <w:pStyle w:val="Prrafodelista"/>
+        <w:numPr>
+          <w:ilvl w:val="1"/>
+          <w:numId w:val="31"/>
+        </w:numPr>
+      </w:pPr>
+      <w:proofErr w:type="spellStart"/>
+      <w:r>
+        <w:t>sesion_registrarse_screen</w:t>
+      </w:r>
+      <w:proofErr w:type="spellEnd"/>
+      <w:r>
+        <w:tab/>
+      </w:r>
+      <w:r>
+        <w:tab/>
+      </w:r>
+      <w:r>
+        <w:tab/>
+      </w:r>
+      <w:r>
+        <w:t>640*480</w:t>
+      </w:r>
+    </w:p>
+    <w:p>
+      <w:pPr>
+        <w:pStyle w:val="Prrafodelista"/>
+        <w:numPr>
+          <w:ilvl w:val="1"/>
+          <w:numId w:val="31"/>
+        </w:numPr>
+      </w:pPr>
+      <w:proofErr w:type="spellStart"/>
+      <w:r>
+        <w:t>sesion_cambio_contraseña_screen</w:t>
+      </w:r>
+      <w:proofErr w:type="spellEnd"/>
+      <w:r>
+        <w:tab/>
+      </w:r>
+      <w:r>
+        <w:tab/>
+        <w:t>580*320</w:t>
+      </w:r>
+    </w:p>
+    <w:p>
+      <w:pPr>
+        <w:pStyle w:val="Prrafodelista"/>
+        <w:numPr>
+          <w:ilvl w:val="1"/>
+          <w:numId w:val="31"/>
+        </w:numPr>
+      </w:pPr>
+      <w:proofErr w:type="spellStart"/>
+      <w:r>
+        <w:t>admnistrador_inicio_screen</w:t>
+      </w:r>
+      <w:proofErr w:type="spellEnd"/>
+      <w:r>
+        <w:tab/>
+      </w:r>
+      <w:r>
+        <w:tab/>
+      </w:r>
+      <w:r>
+        <w:tab/>
+      </w:r>
+      <w:r>
+        <w:t>1280*800</w:t>
+      </w:r>
+    </w:p>
+    <w:p>
+      <w:pPr>
+        <w:pStyle w:val="Prrafodelista"/>
+        <w:numPr>
+          <w:ilvl w:val="1"/>
+          <w:numId w:val="31"/>
+        </w:numPr>
+      </w:pPr>
+      <w:proofErr w:type="spellStart"/>
+      <w:r>
+        <w:t>administrador_gestion_productos_view</w:t>
+      </w:r>
+      <w:proofErr w:type="spellEnd"/>
+      <w:r>
+        <w:tab/>
+        <w:t>1280*800</w:t>
+      </w:r>
+    </w:p>
+    <w:p>
+      <w:pPr>
+        <w:pStyle w:val="Prrafodelista"/>
+        <w:numPr>
+          <w:ilvl w:val="1"/>
+          <w:numId w:val="31"/>
+        </w:numPr>
+      </w:pPr>
+      <w:proofErr w:type="spellStart"/>
+      <w:r>
+        <w:t>administrador_gestion_butacas_view</w:t>
+      </w:r>
+      <w:proofErr w:type="spellEnd"/>
+      <w:r>
+        <w:tab/>
+      </w:r>
+      <w:r>
+        <w:tab/>
+      </w:r>
+      <w:r>
+        <w:t>1280*800</w:t>
+      </w:r>
+    </w:p>
+    <w:p>
+      <w:pPr>
+        <w:ind w:left="1428"/>
+      </w:pPr>
+    </w:p>
+    <w:p>
+      <w:pPr>
+        <w:pStyle w:val="Prrafodelista"/>
+        <w:numPr>
+          <w:ilvl w:val="0"/>
+          <w:numId w:val="31"/>
+        </w:numPr>
+        <w:rPr>
+          <w:b/>
+          <w:bCs/>
+        </w:rPr>
+      </w:pPr>
+      <w:r>
+        <w:rPr>
+          <w:b/>
+          <w:bCs/>
+        </w:rPr>
+        <w:t>Paleta</w:t>
+      </w:r>
+      <w:r>
+        <w:rPr>
+          <w:b/>
+          <w:bCs/>
+        </w:rPr>
+        <w:t xml:space="preserve"> de colores</w:t>
+      </w:r>
+    </w:p>
+    <w:p>
+      <w:pPr>
+        <w:jc w:val="center"/>
+      </w:pPr>
+      <w:r>
+        <w:rPr>
+          <w:noProof/>
+        </w:rPr>
+        <w:drawing>
+          <wp:inline distT="0" distB="0" distL="0" distR="0" wp14:anchorId="4C8ABAAA" wp14:editId="07C1D4EE">
+            <wp:extent cx="5051323" cy="3365940"/>
+            <wp:effectExtent l="0" t="0" r="0" b="0"/>
+            <wp:docPr id="1446894935" name="Imagen 1" descr="Patrón de fondo&#10;&#10;Descripción generada automáticamente"/>
+            <wp:cNvGraphicFramePr>
+              <a:graphicFrameLocks xmlns:a="http://schemas.openxmlformats.org/drawingml/2006/main" noChangeAspect="1"/>
+            </wp:cNvGraphicFramePr>
+            <a:graphic xmlns:a="http://schemas.openxmlformats.org/drawingml/2006/main">
+              <a:graphicData uri="http://schemas.openxmlformats.org/drawingml/2006/picture">
+                <pic:pic xmlns:pic="http://schemas.openxmlformats.org/drawingml/2006/picture">
+                  <pic:nvPicPr>
+                    <pic:cNvPr id="1446894935" name="Imagen 1" descr="Patrón de fondo&#10;&#10;Descripción generada automáticamente"/>
+                    <pic:cNvPicPr>
+                      <a:picLocks noChangeAspect="1" noChangeArrowheads="1"/>
+                    </pic:cNvPicPr>
+                  </pic:nvPicPr>
+                  <pic:blipFill>
+                    <a:blip r:embed="rId8">
+                      <a:extLst>
+                        <a:ext uri="{28A0092B-C50C-407E-A947-70E740481C1C}">
+                          <a14:useLocalDpi xmlns:a14="http://schemas.microsoft.com/office/drawing/2010/main" val="0"/>
+                        </a:ext>
+                      </a:extLst>
+                    </a:blip>
+                    <a:srcRect/>
+                    <a:stretch>
+                      <a:fillRect/>
+                    </a:stretch>
+                  </pic:blipFill>
+                  <pic:spPr bwMode="auto">
+                    <a:xfrm>
+                      <a:off x="0" y="0"/>
+                      <a:ext cx="5060699" cy="3372188"/>
+                    </a:xfrm>
+                    <a:prstGeom prst="rect">
+                      <a:avLst/>
+                    </a:prstGeom>
+                    <a:noFill/>
+                    <a:ln>
+                      <a:noFill/>
+                    </a:ln>
+                  </pic:spPr>
+                </pic:pic>
+              </a:graphicData>
+            </a:graphic>
+          </wp:inline>
+        </w:drawing>
+      </w:r>
+    </w:p>
+    <w:p>
+      <w:pPr>
+        <w:ind w:left="708" w:firstLine="708"/>
+      </w:pPr>
+      <w:r>
+        <w:t xml:space="preserve">   </w:t>
+      </w:r>
+      <w:r>
+        <w:t>#1B222C</w:t>
+      </w:r>
+      <w:r>
+        <w:tab/>
+        <w:t xml:space="preserve">       </w:t>
+      </w:r>
+      <w:r>
+        <w:t>#12151C</w:t>
+      </w:r>
+      <w:r>
+        <w:tab/>
+        <w:t xml:space="preserve">          </w:t>
+      </w:r>
+      <w:r>
+        <w:t>#661C1D</w:t>
+      </w:r>
+      <w:r>
+        <w:tab/>
+      </w:r>
+      <w:r>
+        <w:t>#531516</w:t>
+      </w:r>
+      <w:r>
+        <w:tab/>
+        <w:t xml:space="preserve">  </w:t>
+      </w:r>
+      <w:r>
+        <w:t>#191D26</w:t>
+      </w:r>
+    </w:p>
+    <w:p/>
+    <w:p/>
+    <w:p/>
+    <w:p>
+      <w:pPr>
+        <w:rPr>
+          <w:b/>
+          <w:bCs/>
+          <w:sz w:val="32"/>
+          <w:szCs w:val="32"/>
+          <w:u w:val="thick"/>
+        </w:rPr>
+      </w:pPr>
     </w:p>
     <w:p>
       <w:pPr>
@@ -7686,7 +8126,7 @@
           <w:noProof/>
         </w:rPr>
         <w:drawing>
-          <wp:inline distT="0" distB="0" distL="0" distR="0" wp14:anchorId="250E2185" wp14:editId="50B0183D">
+          <wp:inline distT="0" distB="0" distL="0" distR="0" wp14:anchorId="250E2185" wp14:editId="7C818A81">
             <wp:extent cx="6645910" cy="4593590"/>
             <wp:effectExtent l="0" t="0" r="0" b="0"/>
             <wp:docPr id="1230897412" name="Imagen 3"/>
@@ -7703,7 +8143,7 @@
                     </pic:cNvPicPr>
                   </pic:nvPicPr>
                   <pic:blipFill>
-                    <a:blip r:embed="rId8" cstate="print">
+                    <a:blip r:embed="rId9" cstate="print">
                       <a:extLst>
                         <a:ext uri="{28A0092B-C50C-407E-A947-70E740481C1C}">
                           <a14:useLocalDpi xmlns:a14="http://schemas.microsoft.com/office/drawing/2010/main" val="0"/>
@@ -7903,7 +8343,7 @@
                     </pic:cNvPicPr>
                   </pic:nvPicPr>
                   <pic:blipFill>
-                    <a:blip r:embed="rId9">
+                    <a:blip r:embed="rId10">
                       <a:extLst>
                         <a:ext uri="{28A0092B-C50C-407E-A947-70E740481C1C}">
                           <a14:useLocalDpi xmlns:a14="http://schemas.microsoft.com/office/drawing/2010/main" val="0"/>
@@ -8024,7 +8464,7 @@
                     </pic:cNvPicPr>
                   </pic:nvPicPr>
                   <pic:blipFill>
-                    <a:blip r:embed="rId10">
+                    <a:blip r:embed="rId11">
                       <a:extLst>
                         <a:ext uri="{28A0092B-C50C-407E-A947-70E740481C1C}">
                           <a14:useLocalDpi xmlns:a14="http://schemas.microsoft.com/office/drawing/2010/main" val="0"/>
@@ -8191,7 +8631,7 @@
                     </pic:cNvPicPr>
                   </pic:nvPicPr>
                   <pic:blipFill>
-                    <a:blip r:embed="rId11">
+                    <a:blip r:embed="rId12">
                       <a:extLst>
                         <a:ext uri="{28A0092B-C50C-407E-A947-70E740481C1C}">
                           <a14:useLocalDpi xmlns:a14="http://schemas.microsoft.com/office/drawing/2010/main" val="0"/>
@@ -8302,7 +8742,7 @@
                     </pic:cNvPicPr>
                   </pic:nvPicPr>
                   <pic:blipFill>
-                    <a:blip r:embed="rId12">
+                    <a:blip r:embed="rId13">
                       <a:extLst>
                         <a:ext uri="{28A0092B-C50C-407E-A947-70E740481C1C}">
                           <a14:useLocalDpi xmlns:a14="http://schemas.microsoft.com/office/drawing/2010/main" val="0"/>
@@ -8486,7 +8926,7 @@
                     </pic:cNvPicPr>
                   </pic:nvPicPr>
                   <pic:blipFill>
-                    <a:blip r:embed="rId13">
+                    <a:blip r:embed="rId14">
                       <a:extLst>
                         <a:ext uri="{28A0092B-C50C-407E-A947-70E740481C1C}">
                           <a14:useLocalDpi xmlns:a14="http://schemas.microsoft.com/office/drawing/2010/main" val="0"/>
@@ -8585,7 +9025,7 @@
                     </pic:cNvPicPr>
                   </pic:nvPicPr>
                   <pic:blipFill>
-                    <a:blip r:embed="rId14">
+                    <a:blip r:embed="rId15">
                       <a:extLst>
                         <a:ext uri="{28A0092B-C50C-407E-A947-70E740481C1C}">
                           <a14:useLocalDpi xmlns:a14="http://schemas.microsoft.com/office/drawing/2010/main" val="0"/>
@@ -8748,7 +9188,7 @@
                     <pic:cNvPicPr/>
                   </pic:nvPicPr>
                   <pic:blipFill>
-                    <a:blip r:embed="rId15"/>
+                    <a:blip r:embed="rId16"/>
                     <a:stretch>
                       <a:fillRect/>
                     </a:stretch>
@@ -8786,7 +9226,7 @@
           <w:szCs w:val="22"/>
         </w:rPr>
       </w:pPr>
-      <w:hyperlink r:id="rId16" w:history="1">
+      <w:hyperlink r:id="rId17" w:history="1">
         <w:r>
           <w:rPr>
             <w:rStyle w:val="Hipervnculo"/>
@@ -9199,6 +9639,120 @@
     </w:lvl>
   </w:abstractNum>
   <w:abstractNum w:abstractNumId="3" w15:restartNumberingAfterBreak="0">
+    <w:nsid w:val="0BFB5E5D"/>
+    <w:multiLevelType w:val="hybridMultilevel"/>
+    <w:tmpl w:val="4BC06FE2"/>
+    <w:lvl w:ilvl="0" w:tplc="0C0A0001">
+      <w:start w:val="1"/>
+      <w:numFmt w:val="bullet"/>
+      <w:lvlText w:val=""/>
+      <w:lvlJc w:val="left"/>
+      <w:pPr>
+        <w:ind w:left="1068" w:hanging="360"/>
+      </w:pPr>
+      <w:rPr>
+        <w:rFonts w:ascii="Symbol" w:hAnsi="Symbol" w:hint="default"/>
+        <w:b/>
+      </w:rPr>
+    </w:lvl>
+    <w:lvl w:ilvl="1" w:tplc="0C0A0003">
+      <w:start w:val="1"/>
+      <w:numFmt w:val="bullet"/>
+      <w:lvlText w:val="o"/>
+      <w:lvlJc w:val="left"/>
+      <w:pPr>
+        <w:ind w:left="1788" w:hanging="360"/>
+      </w:pPr>
+      <w:rPr>
+        <w:rFonts w:ascii="Courier New" w:hAnsi="Courier New" w:cs="Courier New" w:hint="default"/>
+      </w:rPr>
+    </w:lvl>
+    <w:lvl w:ilvl="2" w:tplc="0C0A0005">
+      <w:start w:val="1"/>
+      <w:numFmt w:val="bullet"/>
+      <w:lvlText w:val=""/>
+      <w:lvlJc w:val="left"/>
+      <w:pPr>
+        <w:ind w:left="2508" w:hanging="360"/>
+      </w:pPr>
+      <w:rPr>
+        <w:rFonts w:ascii="Wingdings" w:hAnsi="Wingdings" w:hint="default"/>
+      </w:rPr>
+    </w:lvl>
+    <w:lvl w:ilvl="3" w:tplc="0C0A0001" w:tentative="1">
+      <w:start w:val="1"/>
+      <w:numFmt w:val="bullet"/>
+      <w:lvlText w:val=""/>
+      <w:lvlJc w:val="left"/>
+      <w:pPr>
+        <w:ind w:left="3228" w:hanging="360"/>
+      </w:pPr>
+      <w:rPr>
+        <w:rFonts w:ascii="Symbol" w:hAnsi="Symbol" w:hint="default"/>
+      </w:rPr>
+    </w:lvl>
+    <w:lvl w:ilvl="4" w:tplc="0C0A0003" w:tentative="1">
+      <w:start w:val="1"/>
+      <w:numFmt w:val="bullet"/>
+      <w:lvlText w:val="o"/>
+      <w:lvlJc w:val="left"/>
+      <w:pPr>
+        <w:ind w:left="3948" w:hanging="360"/>
+      </w:pPr>
+      <w:rPr>
+        <w:rFonts w:ascii="Courier New" w:hAnsi="Courier New" w:cs="Courier New" w:hint="default"/>
+      </w:rPr>
+    </w:lvl>
+    <w:lvl w:ilvl="5" w:tplc="0C0A0005" w:tentative="1">
+      <w:start w:val="1"/>
+      <w:numFmt w:val="bullet"/>
+      <w:lvlText w:val=""/>
+      <w:lvlJc w:val="left"/>
+      <w:pPr>
+        <w:ind w:left="4668" w:hanging="360"/>
+      </w:pPr>
+      <w:rPr>
+        <w:rFonts w:ascii="Wingdings" w:hAnsi="Wingdings" w:hint="default"/>
+      </w:rPr>
+    </w:lvl>
+    <w:lvl w:ilvl="6" w:tplc="0C0A0001" w:tentative="1">
+      <w:start w:val="1"/>
+      <w:numFmt w:val="bullet"/>
+      <w:lvlText w:val=""/>
+      <w:lvlJc w:val="left"/>
+      <w:pPr>
+        <w:ind w:left="5388" w:hanging="360"/>
+      </w:pPr>
+      <w:rPr>
+        <w:rFonts w:ascii="Symbol" w:hAnsi="Symbol" w:hint="default"/>
+      </w:rPr>
+    </w:lvl>
+    <w:lvl w:ilvl="7" w:tplc="0C0A0003" w:tentative="1">
+      <w:start w:val="1"/>
+      <w:numFmt w:val="bullet"/>
+      <w:lvlText w:val="o"/>
+      <w:lvlJc w:val="left"/>
+      <w:pPr>
+        <w:ind w:left="6108" w:hanging="360"/>
+      </w:pPr>
+      <w:rPr>
+        <w:rFonts w:ascii="Courier New" w:hAnsi="Courier New" w:cs="Courier New" w:hint="default"/>
+      </w:rPr>
+    </w:lvl>
+    <w:lvl w:ilvl="8" w:tplc="0C0A0005" w:tentative="1">
+      <w:start w:val="1"/>
+      <w:numFmt w:val="bullet"/>
+      <w:lvlText w:val=""/>
+      <w:lvlJc w:val="left"/>
+      <w:pPr>
+        <w:ind w:left="6828" w:hanging="360"/>
+      </w:pPr>
+      <w:rPr>
+        <w:rFonts w:ascii="Wingdings" w:hAnsi="Wingdings" w:hint="default"/>
+      </w:rPr>
+    </w:lvl>
+  </w:abstractNum>
+  <w:abstractNum w:abstractNumId="4" w15:restartNumberingAfterBreak="0">
     <w:nsid w:val="0EDC3276"/>
     <w:multiLevelType w:val="multilevel"/>
     <w:tmpl w:val="3BB27AB6"/>
@@ -9347,7 +9901,7 @@
       </w:rPr>
     </w:lvl>
   </w:abstractNum>
-  <w:abstractNum w:abstractNumId="4" w15:restartNumberingAfterBreak="0">
+  <w:abstractNum w:abstractNumId="5" w15:restartNumberingAfterBreak="0">
     <w:nsid w:val="10234A13"/>
     <w:multiLevelType w:val="multilevel"/>
     <w:tmpl w:val="FECA2488"/>
@@ -9460,7 +10014,7 @@
       </w:pPr>
     </w:lvl>
   </w:abstractNum>
-  <w:abstractNum w:abstractNumId="5" w15:restartNumberingAfterBreak="0">
+  <w:abstractNum w:abstractNumId="6" w15:restartNumberingAfterBreak="0">
     <w:nsid w:val="12CB1D8B"/>
     <w:multiLevelType w:val="multilevel"/>
     <w:tmpl w:val="15A4AD42"/>
@@ -9609,7 +10163,7 @@
       </w:rPr>
     </w:lvl>
   </w:abstractNum>
-  <w:abstractNum w:abstractNumId="6" w15:restartNumberingAfterBreak="0">
+  <w:abstractNum w:abstractNumId="7" w15:restartNumberingAfterBreak="0">
     <w:nsid w:val="196D336A"/>
     <w:multiLevelType w:val="hybridMultilevel"/>
     <w:tmpl w:val="EBC81B40"/>
@@ -9721,7 +10275,7 @@
       </w:rPr>
     </w:lvl>
   </w:abstractNum>
-  <w:abstractNum w:abstractNumId="7" w15:restartNumberingAfterBreak="0">
+  <w:abstractNum w:abstractNumId="8" w15:restartNumberingAfterBreak="0">
     <w:nsid w:val="1D9C19D9"/>
     <w:multiLevelType w:val="multilevel"/>
     <w:tmpl w:val="AD427290"/>
@@ -9834,7 +10388,7 @@
       </w:pPr>
     </w:lvl>
   </w:abstractNum>
-  <w:abstractNum w:abstractNumId="8" w15:restartNumberingAfterBreak="0">
+  <w:abstractNum w:abstractNumId="9" w15:restartNumberingAfterBreak="0">
     <w:nsid w:val="1DC2602C"/>
     <w:multiLevelType w:val="multilevel"/>
     <w:tmpl w:val="A0D21C4A"/>
@@ -9951,7 +10505,7 @@
       </w:pPr>
     </w:lvl>
   </w:abstractNum>
-  <w:abstractNum w:abstractNumId="9" w15:restartNumberingAfterBreak="0">
+  <w:abstractNum w:abstractNumId="10" w15:restartNumberingAfterBreak="0">
     <w:nsid w:val="1EC63777"/>
     <w:multiLevelType w:val="multilevel"/>
     <w:tmpl w:val="09348B34"/>
@@ -10100,7 +10654,7 @@
       </w:rPr>
     </w:lvl>
   </w:abstractNum>
-  <w:abstractNum w:abstractNumId="10" w15:restartNumberingAfterBreak="0">
+  <w:abstractNum w:abstractNumId="11" w15:restartNumberingAfterBreak="0">
     <w:nsid w:val="1EFC723D"/>
     <w:multiLevelType w:val="multilevel"/>
     <w:tmpl w:val="AC5CC346"/>
@@ -10249,7 +10803,7 @@
       </w:rPr>
     </w:lvl>
   </w:abstractNum>
-  <w:abstractNum w:abstractNumId="11" w15:restartNumberingAfterBreak="0">
+  <w:abstractNum w:abstractNumId="12" w15:restartNumberingAfterBreak="0">
     <w:nsid w:val="28DA6D97"/>
     <w:multiLevelType w:val="multilevel"/>
     <w:tmpl w:val="F9F6F5A8"/>
@@ -10370,7 +10924,7 @@
       </w:pPr>
     </w:lvl>
   </w:abstractNum>
-  <w:abstractNum w:abstractNumId="12" w15:restartNumberingAfterBreak="0">
+  <w:abstractNum w:abstractNumId="13" w15:restartNumberingAfterBreak="0">
     <w:nsid w:val="2FB31132"/>
     <w:multiLevelType w:val="hybridMultilevel"/>
     <w:tmpl w:val="BEB22DD6"/>
@@ -10483,7 +11037,7 @@
       </w:rPr>
     </w:lvl>
   </w:abstractNum>
-  <w:abstractNum w:abstractNumId="13" w15:restartNumberingAfterBreak="0">
+  <w:abstractNum w:abstractNumId="14" w15:restartNumberingAfterBreak="0">
     <w:nsid w:val="369D7377"/>
     <w:multiLevelType w:val="multilevel"/>
     <w:tmpl w:val="EB886994"/>
@@ -10632,7 +11186,7 @@
       </w:rPr>
     </w:lvl>
   </w:abstractNum>
-  <w:abstractNum w:abstractNumId="14" w15:restartNumberingAfterBreak="0">
+  <w:abstractNum w:abstractNumId="15" w15:restartNumberingAfterBreak="0">
     <w:nsid w:val="36AE7FDD"/>
     <w:multiLevelType w:val="multilevel"/>
     <w:tmpl w:val="162AC426"/>
@@ -10753,7 +11307,7 @@
       </w:pPr>
     </w:lvl>
   </w:abstractNum>
-  <w:abstractNum w:abstractNumId="15" w15:restartNumberingAfterBreak="0">
+  <w:abstractNum w:abstractNumId="16" w15:restartNumberingAfterBreak="0">
     <w:nsid w:val="3D977B0B"/>
     <w:multiLevelType w:val="multilevel"/>
     <w:tmpl w:val="4236996E"/>
@@ -10866,7 +11420,7 @@
       </w:pPr>
     </w:lvl>
   </w:abstractNum>
-  <w:abstractNum w:abstractNumId="16" w15:restartNumberingAfterBreak="0">
+  <w:abstractNum w:abstractNumId="17" w15:restartNumberingAfterBreak="0">
     <w:nsid w:val="3FF43494"/>
     <w:multiLevelType w:val="multilevel"/>
     <w:tmpl w:val="960E1612"/>
@@ -11015,7 +11569,7 @@
       </w:rPr>
     </w:lvl>
   </w:abstractNum>
-  <w:abstractNum w:abstractNumId="17" w15:restartNumberingAfterBreak="0">
+  <w:abstractNum w:abstractNumId="18" w15:restartNumberingAfterBreak="0">
     <w:nsid w:val="43957C7B"/>
     <w:multiLevelType w:val="multilevel"/>
     <w:tmpl w:val="88FA6744"/>
@@ -11164,7 +11718,7 @@
       </w:rPr>
     </w:lvl>
   </w:abstractNum>
-  <w:abstractNum w:abstractNumId="18" w15:restartNumberingAfterBreak="0">
+  <w:abstractNum w:abstractNumId="19" w15:restartNumberingAfterBreak="0">
     <w:nsid w:val="45396FFC"/>
     <w:multiLevelType w:val="multilevel"/>
     <w:tmpl w:val="B3D20938"/>
@@ -11277,7 +11831,7 @@
       </w:pPr>
     </w:lvl>
   </w:abstractNum>
-  <w:abstractNum w:abstractNumId="19" w15:restartNumberingAfterBreak="0">
+  <w:abstractNum w:abstractNumId="20" w15:restartNumberingAfterBreak="0">
     <w:nsid w:val="58870AA9"/>
     <w:multiLevelType w:val="multilevel"/>
     <w:tmpl w:val="3354A79C"/>
@@ -11398,7 +11952,7 @@
       </w:rPr>
     </w:lvl>
   </w:abstractNum>
-  <w:abstractNum w:abstractNumId="20" w15:restartNumberingAfterBreak="0">
+  <w:abstractNum w:abstractNumId="21" w15:restartNumberingAfterBreak="0">
     <w:nsid w:val="5C4D41A6"/>
     <w:multiLevelType w:val="multilevel"/>
     <w:tmpl w:val="6C06ABCE"/>
@@ -11511,7 +12065,7 @@
       </w:pPr>
     </w:lvl>
   </w:abstractNum>
-  <w:abstractNum w:abstractNumId="21" w15:restartNumberingAfterBreak="0">
+  <w:abstractNum w:abstractNumId="22" w15:restartNumberingAfterBreak="0">
     <w:nsid w:val="5FDB0CC3"/>
     <w:multiLevelType w:val="multilevel"/>
     <w:tmpl w:val="7DB65556"/>
@@ -11660,7 +12214,7 @@
       </w:rPr>
     </w:lvl>
   </w:abstractNum>
-  <w:abstractNum w:abstractNumId="22" w15:restartNumberingAfterBreak="0">
+  <w:abstractNum w:abstractNumId="23" w15:restartNumberingAfterBreak="0">
     <w:nsid w:val="68BF33CC"/>
     <w:multiLevelType w:val="multilevel"/>
     <w:tmpl w:val="8B5CD692"/>
@@ -11809,7 +12363,7 @@
       </w:rPr>
     </w:lvl>
   </w:abstractNum>
-  <w:abstractNum w:abstractNumId="23" w15:restartNumberingAfterBreak="0">
+  <w:abstractNum w:abstractNumId="24" w15:restartNumberingAfterBreak="0">
     <w:nsid w:val="6A8715D2"/>
     <w:multiLevelType w:val="hybridMultilevel"/>
     <w:tmpl w:val="EEC0C076"/>
@@ -11921,7 +12475,7 @@
       </w:rPr>
     </w:lvl>
   </w:abstractNum>
-  <w:abstractNum w:abstractNumId="24" w15:restartNumberingAfterBreak="0">
+  <w:abstractNum w:abstractNumId="25" w15:restartNumberingAfterBreak="0">
     <w:nsid w:val="6A934DBC"/>
     <w:multiLevelType w:val="hybridMultilevel"/>
     <w:tmpl w:val="DDC8C786"/>
@@ -12034,7 +12588,7 @@
       </w:rPr>
     </w:lvl>
   </w:abstractNum>
-  <w:abstractNum w:abstractNumId="25" w15:restartNumberingAfterBreak="0">
+  <w:abstractNum w:abstractNumId="26" w15:restartNumberingAfterBreak="0">
     <w:nsid w:val="6CC21A74"/>
     <w:multiLevelType w:val="multilevel"/>
     <w:tmpl w:val="2F40296E"/>
@@ -12183,7 +12737,7 @@
       </w:rPr>
     </w:lvl>
   </w:abstractNum>
-  <w:abstractNum w:abstractNumId="26" w15:restartNumberingAfterBreak="0">
+  <w:abstractNum w:abstractNumId="27" w15:restartNumberingAfterBreak="0">
     <w:nsid w:val="6D911C7A"/>
     <w:multiLevelType w:val="multilevel"/>
     <w:tmpl w:val="306037B8"/>
@@ -12296,7 +12850,7 @@
       </w:pPr>
     </w:lvl>
   </w:abstractNum>
-  <w:abstractNum w:abstractNumId="27" w15:restartNumberingAfterBreak="0">
+  <w:abstractNum w:abstractNumId="28" w15:restartNumberingAfterBreak="0">
     <w:nsid w:val="6F2060F1"/>
     <w:multiLevelType w:val="hybridMultilevel"/>
     <w:tmpl w:val="0480F90C"/>
@@ -12409,7 +12963,7 @@
       </w:rPr>
     </w:lvl>
   </w:abstractNum>
-  <w:abstractNum w:abstractNumId="28" w15:restartNumberingAfterBreak="0">
+  <w:abstractNum w:abstractNumId="29" w15:restartNumberingAfterBreak="0">
     <w:nsid w:val="747C0E8B"/>
     <w:multiLevelType w:val="multilevel"/>
     <w:tmpl w:val="4326660C"/>
@@ -12522,7 +13076,7 @@
       </w:rPr>
     </w:lvl>
   </w:abstractNum>
-  <w:abstractNum w:abstractNumId="29" w15:restartNumberingAfterBreak="0">
+  <w:abstractNum w:abstractNumId="30" w15:restartNumberingAfterBreak="0">
     <w:nsid w:val="756032CC"/>
     <w:multiLevelType w:val="multilevel"/>
     <w:tmpl w:val="CDF24BFE"/>
@@ -12672,13 +13226,13 @@
     </w:lvl>
   </w:abstractNum>
   <w:num w:numId="1" w16cid:durableId="1082989914">
-    <w:abstractNumId w:val="13"/>
+    <w:abstractNumId w:val="14"/>
   </w:num>
   <w:num w:numId="2" w16cid:durableId="1823620346">
-    <w:abstractNumId w:val="16"/>
+    <w:abstractNumId w:val="17"/>
   </w:num>
   <w:num w:numId="3" w16cid:durableId="806630335">
-    <w:abstractNumId w:val="20"/>
+    <w:abstractNumId w:val="21"/>
     <w:lvlOverride w:ilvl="0">
       <w:startOverride w:val="1"/>
     </w:lvlOverride>
@@ -12708,85 +13262,88 @@
     </w:lvlOverride>
   </w:num>
   <w:num w:numId="4" w16cid:durableId="945041719">
-    <w:abstractNumId w:val="3"/>
+    <w:abstractNumId w:val="4"/>
   </w:num>
   <w:num w:numId="5" w16cid:durableId="298153057">
-    <w:abstractNumId w:val="19"/>
+    <w:abstractNumId w:val="20"/>
   </w:num>
   <w:num w:numId="6" w16cid:durableId="1262490214">
     <w:abstractNumId w:val="0"/>
   </w:num>
   <w:num w:numId="7" w16cid:durableId="598832569">
+    <w:abstractNumId w:val="29"/>
+  </w:num>
+  <w:num w:numId="8" w16cid:durableId="904491142">
     <w:abstractNumId w:val="28"/>
   </w:num>
-  <w:num w:numId="8" w16cid:durableId="904491142">
-    <w:abstractNumId w:val="27"/>
-  </w:num>
   <w:num w:numId="9" w16cid:durableId="1070738547">
-    <w:abstractNumId w:val="24"/>
+    <w:abstractNumId w:val="25"/>
   </w:num>
   <w:num w:numId="10" w16cid:durableId="742680349">
     <w:abstractNumId w:val="1"/>
   </w:num>
   <w:num w:numId="11" w16cid:durableId="181088525">
-    <w:abstractNumId w:val="18"/>
+    <w:abstractNumId w:val="19"/>
   </w:num>
   <w:num w:numId="12" w16cid:durableId="1872957719">
-    <w:abstractNumId w:val="25"/>
+    <w:abstractNumId w:val="26"/>
   </w:num>
   <w:num w:numId="13" w16cid:durableId="1239483882">
-    <w:abstractNumId w:val="15"/>
+    <w:abstractNumId w:val="16"/>
   </w:num>
   <w:num w:numId="14" w16cid:durableId="878782039">
+    <w:abstractNumId w:val="6"/>
+  </w:num>
+  <w:num w:numId="15" w16cid:durableId="1241793380">
+    <w:abstractNumId w:val="8"/>
+  </w:num>
+  <w:num w:numId="16" w16cid:durableId="1575123157">
+    <w:abstractNumId w:val="10"/>
+  </w:num>
+  <w:num w:numId="17" w16cid:durableId="392236506">
+    <w:abstractNumId w:val="23"/>
+  </w:num>
+  <w:num w:numId="18" w16cid:durableId="1551573384">
     <w:abstractNumId w:val="5"/>
   </w:num>
-  <w:num w:numId="15" w16cid:durableId="1241793380">
-    <w:abstractNumId w:val="7"/>
-  </w:num>
-  <w:num w:numId="16" w16cid:durableId="1575123157">
-    <w:abstractNumId w:val="9"/>
-  </w:num>
-  <w:num w:numId="17" w16cid:durableId="392236506">
-    <w:abstractNumId w:val="22"/>
-  </w:num>
-  <w:num w:numId="18" w16cid:durableId="1551573384">
-    <w:abstractNumId w:val="4"/>
-  </w:num>
   <w:num w:numId="19" w16cid:durableId="2025010770">
-    <w:abstractNumId w:val="10"/>
+    <w:abstractNumId w:val="11"/>
   </w:num>
   <w:num w:numId="20" w16cid:durableId="1988582384">
     <w:abstractNumId w:val="2"/>
   </w:num>
   <w:num w:numId="21" w16cid:durableId="302857966">
-    <w:abstractNumId w:val="17"/>
+    <w:abstractNumId w:val="18"/>
   </w:num>
   <w:num w:numId="22" w16cid:durableId="1783067768">
-    <w:abstractNumId w:val="29"/>
+    <w:abstractNumId w:val="30"/>
   </w:num>
   <w:num w:numId="23" w16cid:durableId="2119829302">
-    <w:abstractNumId w:val="26"/>
+    <w:abstractNumId w:val="27"/>
   </w:num>
   <w:num w:numId="24" w16cid:durableId="308243486">
-    <w:abstractNumId w:val="21"/>
+    <w:abstractNumId w:val="22"/>
   </w:num>
   <w:num w:numId="25" w16cid:durableId="1431242347">
-    <w:abstractNumId w:val="8"/>
+    <w:abstractNumId w:val="9"/>
   </w:num>
   <w:num w:numId="26" w16cid:durableId="172039020">
-    <w:abstractNumId w:val="14"/>
+    <w:abstractNumId w:val="15"/>
   </w:num>
   <w:num w:numId="27" w16cid:durableId="1995837457">
-    <w:abstractNumId w:val="11"/>
+    <w:abstractNumId w:val="12"/>
   </w:num>
   <w:num w:numId="28" w16cid:durableId="1966231844">
-    <w:abstractNumId w:val="6"/>
+    <w:abstractNumId w:val="7"/>
   </w:num>
   <w:num w:numId="29" w16cid:durableId="1341007805">
-    <w:abstractNumId w:val="12"/>
+    <w:abstractNumId w:val="13"/>
   </w:num>
   <w:num w:numId="30" w16cid:durableId="1003317155">
-    <w:abstractNumId w:val="23"/>
+    <w:abstractNumId w:val="24"/>
+  </w:num>
+  <w:num w:numId="31" w16cid:durableId="1560634708">
+    <w:abstractNumId w:val="3"/>
   </w:num>
 </w:numbering>
 </file>

</xml_diff>